<commit_message>
edit UML & report
</commit_message>
<xml_diff>
--- a/SE3/SE3_report.docx
+++ b/SE3/SE3_report.docx
@@ -2845,8 +2845,6 @@
         </w:rPr>
         <w:t>Use case description: 일반회원 가입</w:t>
       </w:r>
-      <w:bookmarkStart w:id="0" w:name="_GoBack"/>
-      <w:bookmarkEnd w:id="0"/>
     </w:p>
     <w:tbl>
       <w:tblPr>
@@ -5780,7 +5778,13 @@
         <w:rPr>
           <w:rFonts w:asciiTheme="minorEastAsia" w:hAnsiTheme="minorEastAsia" w:hint="eastAsia"/>
         </w:rPr>
-        <w:t>-전체 채용 정보 조회</w:t>
+        <w:t xml:space="preserve">-전체 채용 정보 </w:t>
+      </w:r>
+      <w:r>
+        <w:rPr>
+          <w:rFonts w:asciiTheme="minorEastAsia" w:hAnsiTheme="minorEastAsia" w:hint="eastAsia"/>
+        </w:rPr>
+        <w:t>검색</w:t>
       </w:r>
     </w:p>
     <w:p>
@@ -5793,13 +5797,16 @@
       </w:pPr>
       <w:r>
         <w:rPr>
+          <w:rFonts w:asciiTheme="minorEastAsia" w:hAnsiTheme="minorEastAsia"/>
           <w:noProof/>
+          <w:sz w:val="24"/>
+          <w:szCs w:val="24"/>
         </w:rPr>
         <w:drawing>
           <wp:inline distT="0" distB="0" distL="0" distR="0">
-            <wp:extent cx="5821680" cy="2344420"/>
-            <wp:effectExtent l="0" t="0" r="7620" b="0"/>
-            <wp:docPr id="43" name="그림 4"/>
+            <wp:extent cx="5886476" cy="2369820"/>
+            <wp:effectExtent l="0" t="0" r="0" b="0"/>
+            <wp:docPr id="9" name="그림 9"/>
             <wp:cNvGraphicFramePr>
               <a:graphicFrameLocks xmlns:a="http://schemas.openxmlformats.org/drawingml/2006/main" noChangeAspect="1"/>
             </wp:cNvGraphicFramePr>
@@ -5807,10 +5814,8 @@
               <a:graphicData uri="http://schemas.openxmlformats.org/drawingml/2006/picture">
                 <pic:pic xmlns:pic="http://schemas.openxmlformats.org/drawingml/2006/picture">
                   <pic:nvPicPr>
-                    <pic:cNvPr id="9" name="Picture 9" descr="C:/Users/haneo/AppData/Roaming/PolarisOffice/ETemp/21276_12967584/image9.png"/>
-                    <pic:cNvPicPr>
-                      <a:picLocks noChangeAspect="1" noChangeArrowheads="1"/>
-                    </pic:cNvPicPr>
+                    <pic:cNvPr id="9" name="전체 채용 정보 검색.png"/>
+                    <pic:cNvPicPr/>
                   </pic:nvPicPr>
                   <pic:blipFill>
                     <a:blip r:embed="rId13" cstate="print">
@@ -5820,7 +5825,6 @@
                         </a:ext>
                       </a:extLst>
                     </a:blip>
-                    <a:srcRect/>
                     <a:stretch>
                       <a:fillRect/>
                     </a:stretch>
@@ -5828,15 +5832,11 @@
                   <pic:spPr>
                     <a:xfrm>
                       <a:off x="0" y="0"/>
-                      <a:ext cx="5822315" cy="2345055"/>
+                      <a:ext cx="5896645" cy="2373914"/>
                     </a:xfrm>
                     <a:prstGeom prst="rect">
                       <a:avLst/>
                     </a:prstGeom>
-                    <a:noFill/>
-                    <a:ln cap="flat">
-                      <a:noFill/>
-                    </a:ln>
                   </pic:spPr>
                 </pic:pic>
               </a:graphicData>
@@ -5844,6 +5844,8 @@
           </wp:inline>
         </w:drawing>
       </w:r>
+      <w:bookmarkStart w:id="0" w:name="_GoBack"/>
+      <w:bookmarkEnd w:id="0"/>
     </w:p>
     <w:p>
       <w:pPr>
@@ -5954,13 +5956,16 @@
       </w:pPr>
       <w:r>
         <w:rPr>
+          <w:rFonts w:asciiTheme="minorEastAsia" w:hAnsiTheme="minorEastAsia"/>
           <w:noProof/>
+          <w:sz w:val="24"/>
+          <w:szCs w:val="24"/>
         </w:rPr>
         <w:drawing>
           <wp:inline distT="0" distB="0" distL="0" distR="0">
-            <wp:extent cx="5935980" cy="2262505"/>
-            <wp:effectExtent l="0" t="0" r="7620" b="5080"/>
-            <wp:docPr id="45" name="그림 8"/>
+            <wp:extent cx="6002661" cy="2286000"/>
+            <wp:effectExtent l="0" t="0" r="0" b="0"/>
+            <wp:docPr id="8" name="그림 8"/>
             <wp:cNvGraphicFramePr>
               <a:graphicFrameLocks xmlns:a="http://schemas.openxmlformats.org/drawingml/2006/main" noChangeAspect="1"/>
             </wp:cNvGraphicFramePr>
@@ -5968,10 +5973,8 @@
               <a:graphicData uri="http://schemas.openxmlformats.org/drawingml/2006/picture">
                 <pic:pic xmlns:pic="http://schemas.openxmlformats.org/drawingml/2006/picture">
                   <pic:nvPicPr>
-                    <pic:cNvPr id="11" name="Picture 11" descr="C:/Users/haneo/AppData/Roaming/PolarisOffice/ETemp/21276_12967584/image11.png"/>
-                    <pic:cNvPicPr>
-                      <a:picLocks noChangeAspect="1" noChangeArrowheads="1"/>
-                    </pic:cNvPicPr>
+                    <pic:cNvPr id="8" name="지원 정보 조회.png"/>
+                    <pic:cNvPicPr/>
                   </pic:nvPicPr>
                   <pic:blipFill>
                     <a:blip r:embed="rId15" cstate="print">
@@ -5981,7 +5984,6 @@
                         </a:ext>
                       </a:extLst>
                     </a:blip>
-                    <a:srcRect/>
                     <a:stretch>
                       <a:fillRect/>
                     </a:stretch>
@@ -5989,15 +5991,11 @@
                   <pic:spPr>
                     <a:xfrm>
                       <a:off x="0" y="0"/>
-                      <a:ext cx="5936615" cy="2263140"/>
+                      <a:ext cx="6014740" cy="2290600"/>
                     </a:xfrm>
                     <a:prstGeom prst="rect">
                       <a:avLst/>
                     </a:prstGeom>
-                    <a:noFill/>
-                    <a:ln cap="flat">
-                      <a:noFill/>
-                    </a:ln>
                   </pic:spPr>
                 </pic:pic>
               </a:graphicData>
@@ -6124,13 +6122,16 @@
       </w:pPr>
       <w:r>
         <w:rPr>
+          <w:rFonts w:asciiTheme="minorEastAsia" w:hAnsiTheme="minorEastAsia"/>
           <w:noProof/>
+          <w:sz w:val="24"/>
+          <w:szCs w:val="24"/>
         </w:rPr>
         <w:drawing>
           <wp:inline distT="0" distB="0" distL="0" distR="0">
-            <wp:extent cx="5897880" cy="2242820"/>
-            <wp:effectExtent l="0" t="0" r="7620" b="5715"/>
-            <wp:docPr id="47" name="그림 10"/>
+            <wp:extent cx="5901472" cy="2606040"/>
+            <wp:effectExtent l="0" t="0" r="4445" b="0"/>
+            <wp:docPr id="6" name="그림 6"/>
             <wp:cNvGraphicFramePr>
               <a:graphicFrameLocks xmlns:a="http://schemas.openxmlformats.org/drawingml/2006/main" noChangeAspect="1"/>
             </wp:cNvGraphicFramePr>
@@ -6138,10 +6139,8 @@
               <a:graphicData uri="http://schemas.openxmlformats.org/drawingml/2006/picture">
                 <pic:pic xmlns:pic="http://schemas.openxmlformats.org/drawingml/2006/picture">
                   <pic:nvPicPr>
-                    <pic:cNvPr id="13" name="Picture 13" descr="C:/Users/haneo/AppData/Roaming/PolarisOffice/ETemp/21276_12967584/image13.png"/>
-                    <pic:cNvPicPr>
-                      <a:picLocks noChangeAspect="1" noChangeArrowheads="1"/>
-                    </pic:cNvPicPr>
+                    <pic:cNvPr id="6" name="회사 회원 통계 조회.png"/>
+                    <pic:cNvPicPr/>
                   </pic:nvPicPr>
                   <pic:blipFill>
                     <a:blip r:embed="rId17" cstate="print">
@@ -6151,7 +6150,6 @@
                         </a:ext>
                       </a:extLst>
                     </a:blip>
-                    <a:srcRect/>
                     <a:stretch>
                       <a:fillRect/>
                     </a:stretch>
@@ -6159,15 +6157,11 @@
                   <pic:spPr>
                     <a:xfrm>
                       <a:off x="0" y="0"/>
-                      <a:ext cx="5898515" cy="2243455"/>
+                      <a:ext cx="5910479" cy="2610017"/>
                     </a:xfrm>
                     <a:prstGeom prst="rect">
                       <a:avLst/>
                     </a:prstGeom>
-                    <a:noFill/>
-                    <a:ln cap="flat">
-                      <a:noFill/>
-                    </a:ln>
                   </pic:spPr>
                 </pic:pic>
               </a:graphicData>
@@ -6216,13 +6210,16 @@
       </w:pPr>
       <w:r>
         <w:rPr>
+          <w:rFonts w:asciiTheme="minorEastAsia" w:hAnsiTheme="minorEastAsia"/>
           <w:noProof/>
+          <w:sz w:val="24"/>
+          <w:szCs w:val="24"/>
         </w:rPr>
         <w:drawing>
           <wp:inline distT="0" distB="0" distL="0" distR="0">
-            <wp:extent cx="5909945" cy="2354580"/>
-            <wp:effectExtent l="0" t="0" r="0" b="7620"/>
-            <wp:docPr id="48" name="그림 11"/>
+            <wp:extent cx="5976517" cy="2286000"/>
+            <wp:effectExtent l="0" t="0" r="5715" b="0"/>
+            <wp:docPr id="7" name="그림 7"/>
             <wp:cNvGraphicFramePr>
               <a:graphicFrameLocks xmlns:a="http://schemas.openxmlformats.org/drawingml/2006/main" noChangeAspect="1"/>
             </wp:cNvGraphicFramePr>
@@ -6230,10 +6227,8 @@
               <a:graphicData uri="http://schemas.openxmlformats.org/drawingml/2006/picture">
                 <pic:pic xmlns:pic="http://schemas.openxmlformats.org/drawingml/2006/picture">
                   <pic:nvPicPr>
-                    <pic:cNvPr id="14" name="Picture 14" descr="C:/Users/haneo/AppData/Roaming/PolarisOffice/ETemp/21276_12967584/image14.png"/>
-                    <pic:cNvPicPr>
-                      <a:picLocks noChangeAspect="1" noChangeArrowheads="1"/>
-                    </pic:cNvPicPr>
+                    <pic:cNvPr id="7" name="일반 회원 통계 조회.png"/>
+                    <pic:cNvPicPr/>
                   </pic:nvPicPr>
                   <pic:blipFill>
                     <a:blip r:embed="rId18" cstate="print">
@@ -6243,7 +6238,6 @@
                         </a:ext>
                       </a:extLst>
                     </a:blip>
-                    <a:srcRect/>
                     <a:stretch>
                       <a:fillRect/>
                     </a:stretch>
@@ -6251,15 +6245,11 @@
                   <pic:spPr>
                     <a:xfrm>
                       <a:off x="0" y="0"/>
-                      <a:ext cx="5910580" cy="2355215"/>
+                      <a:ext cx="5986492" cy="2289815"/>
                     </a:xfrm>
                     <a:prstGeom prst="rect">
                       <a:avLst/>
                     </a:prstGeom>
-                    <a:noFill/>
-                    <a:ln cap="flat">
-                      <a:noFill/>
-                    </a:ln>
                   </pic:spPr>
                 </pic:pic>
               </a:graphicData>
@@ -6580,14 +6570,18 @@
       </w:pPr>
       <w:r>
         <w:rPr>
+          <w:rFonts w:asciiTheme="minorEastAsia" w:hAnsiTheme="minorEastAsia"/>
+          <w:b/>
           <w:noProof/>
+          <w:sz w:val="27"/>
+          <w:szCs w:val="27"/>
         </w:rPr>
         <w:lastRenderedPageBreak/>
         <w:drawing>
           <wp:inline distT="0" distB="0" distL="0" distR="0">
-            <wp:extent cx="6479540" cy="3590925"/>
-            <wp:effectExtent l="0" t="0" r="0" b="0"/>
-            <wp:docPr id="99" name="그림 37"/>
+            <wp:extent cx="6479540" cy="3118485"/>
+            <wp:effectExtent l="0" t="0" r="0" b="5715"/>
+            <wp:docPr id="5" name="그림 5"/>
             <wp:cNvGraphicFramePr>
               <a:graphicFrameLocks xmlns:a="http://schemas.openxmlformats.org/drawingml/2006/main" noChangeAspect="1"/>
             </wp:cNvGraphicFramePr>
@@ -6595,10 +6589,8 @@
               <a:graphicData uri="http://schemas.openxmlformats.org/drawingml/2006/picture">
                 <pic:pic xmlns:pic="http://schemas.openxmlformats.org/drawingml/2006/picture">
                   <pic:nvPicPr>
-                    <pic:cNvPr id="17" name="Picture 17" descr="C:/Users/haneo/AppData/Roaming/PolarisOffice/ETemp/21276_12967584/fImage671229941.png"/>
-                    <pic:cNvPicPr>
-                      <a:picLocks noChangeAspect="1" noChangeArrowheads="1"/>
-                    </pic:cNvPicPr>
+                    <pic:cNvPr id="5" name="entity.png"/>
+                    <pic:cNvPicPr/>
                   </pic:nvPicPr>
                   <pic:blipFill>
                     <a:blip r:embed="rId21">
@@ -6615,12 +6607,11 @@
                   <pic:spPr>
                     <a:xfrm>
                       <a:off x="0" y="0"/>
-                      <a:ext cx="6480175" cy="3591560"/>
+                      <a:ext cx="6479540" cy="3118485"/>
                     </a:xfrm>
                     <a:prstGeom prst="rect">
                       <a:avLst/>
                     </a:prstGeom>
-                    <a:ln cap="flat"/>
                   </pic:spPr>
                 </pic:pic>
               </a:graphicData>

</xml_diff>